<commit_message>
Class diagram partially complete using draw.io website
</commit_message>
<xml_diff>
--- a/Documentation/Use-Cases.docx
+++ b/Documentation/Use-Cases.docx
@@ -931,6 +931,15 @@
     <w:p>
       <w:pPr>
         <w:pStyle w:val="TextBody"/>
+        <w:rPr/>
+      </w:pPr>
+      <w:r>
+        <w:rPr/>
+      </w:r>
+    </w:p>
+    <w:p>
+      <w:pPr>
+        <w:pStyle w:val="TextBody"/>
         <w:bidi w:val="0"/>
         <w:spacing w:lineRule="auto" w:line="309" w:before="0" w:after="0"/>
         <w:rPr>
@@ -1970,6 +1979,41 @@
       </w:pPr>
       <w:r>
         <w:rPr/>
+      </w:r>
+    </w:p>
+    <w:p>
+      <w:pPr>
+        <w:pStyle w:val="TextBody"/>
+        <w:bidi w:val="0"/>
+        <w:spacing w:lineRule="auto" w:line="309" w:before="0" w:after="0"/>
+        <w:rPr>
+          <w:rFonts w:ascii="Times New Roman" w:hAnsi="Times New Roman"/>
+          <w:b w:val="false"/>
+          <w:i w:val="false"/>
+          <w:caps w:val="false"/>
+          <w:smallCaps w:val="false"/>
+          <w:strike w:val="false"/>
+          <w:dstrike w:val="false"/>
+          <w:color w:val="000000"/>
+          <w:sz w:val="26"/>
+          <w:u w:val="none"/>
+          <w:effect w:val="none"/>
+        </w:rPr>
+      </w:pPr>
+      <w:r>
+        <w:rPr>
+          <w:rFonts w:ascii="Times New Roman" w:hAnsi="Times New Roman"/>
+          <w:b w:val="false"/>
+          <w:i w:val="false"/>
+          <w:caps w:val="false"/>
+          <w:smallCaps w:val="false"/>
+          <w:strike w:val="false"/>
+          <w:dstrike w:val="false"/>
+          <w:color w:val="000000"/>
+          <w:sz w:val="26"/>
+          <w:u w:val="none"/>
+          <w:effect w:val="none"/>
+        </w:rPr>
       </w:r>
     </w:p>
     <w:p>

</xml_diff>